<commit_message>
Taller modificado con enlaces para el taller
</commit_message>
<xml_diff>
--- a/docs/Curso k8s Taller semana 1.docx
+++ b/docs/Curso k8s Taller semana 1.docx
@@ -5,7 +5,6 @@
     <w:p>
       <w:pPr>
         <w:pStyle w:val="Ttulo1"/>
-        <w:jc w:val="both"/>
         <w:rPr>
           <w:lang w:val="es-ES"/>
         </w:rPr>
@@ -20,7 +19,6 @@
     <w:p>
       <w:pPr>
         <w:pStyle w:val="Ttulo2"/>
-        <w:jc w:val="both"/>
         <w:rPr>
           <w:lang w:val="es-ES"/>
         </w:rPr>
@@ -50,13 +48,54 @@
         <w:rPr>
           <w:lang w:val="es-ES"/>
         </w:rPr>
-        <w:t>Primer punto (</w:t>
-      </w:r>
-      <w:r>
-        <w:rPr>
-          <w:lang w:val="es-ES"/>
-        </w:rPr>
-        <w:t>refuerzo)</w:t>
+        <w:t>Prerrequisitos</w:t>
+      </w:r>
+    </w:p>
+    <w:p>
+      <w:pPr>
+        <w:rPr>
+          <w:lang w:val="es-ES"/>
+        </w:rPr>
+      </w:pPr>
+      <w:r>
+        <w:rPr>
+          <w:lang w:val="es-ES"/>
+        </w:rPr>
+        <w:t>Tener instalado Docker</w:t>
+      </w:r>
+    </w:p>
+    <w:p>
+      <w:pPr>
+        <w:rPr>
+          <w:lang w:val="es-ES"/>
+        </w:rPr>
+      </w:pPr>
+      <w:r>
+        <w:rPr>
+          <w:lang w:val="es-ES"/>
+        </w:rPr>
+        <w:t>https://docs.docker.com/docker-for-windows/install/</w:t>
+      </w:r>
+    </w:p>
+    <w:p>
+      <w:pPr>
+        <w:rPr>
+          <w:lang w:val="es-ES"/>
+        </w:rPr>
+      </w:pPr>
+    </w:p>
+    <w:p>
+      <w:pPr>
+        <w:pStyle w:val="Ttulo2"/>
+        <w:rPr>
+          <w:lang w:val="es-ES"/>
+        </w:rPr>
+      </w:pPr>
+      <w:r>
+        <w:rPr>
+          <w:lang w:val="es-ES"/>
+        </w:rPr>
+        <w:t>Primer punto (refuerzo)</w:t>
       </w:r>
     </w:p>
     <w:p>
@@ -71,6 +110,12 @@
         </w:rPr>
         <w:t xml:space="preserve">Ejecute el siguiente comando </w:t>
       </w:r>
+      <w:r>
+        <w:rPr>
+          <w:lang w:val="es-ES"/>
+        </w:rPr>
+        <w:t>“</w:t>
+      </w:r>
       <w:proofErr w:type="spellStart"/>
       <w:r>
         <w:rPr>
@@ -111,27 +156,35 @@
         <w:rPr>
           <w:lang w:val="es-ES"/>
         </w:rPr>
+        <w:t xml:space="preserve"> 8080:80 -d --</w:t>
+      </w:r>
+      <w:proofErr w:type="spellStart"/>
+      <w:r>
+        <w:rPr>
+          <w:lang w:val="es-ES"/>
+        </w:rPr>
+        <w:t>name</w:t>
+      </w:r>
+      <w:proofErr w:type="spellEnd"/>
+      <w:r>
+        <w:rPr>
+          <w:lang w:val="es-ES"/>
+        </w:rPr>
         <w:t xml:space="preserve"> </w:t>
       </w:r>
-      <w:proofErr w:type="gramStart"/>
-      <w:r>
-        <w:rPr>
-          <w:lang w:val="es-ES"/>
-        </w:rPr>
-        <w:t xml:space="preserve">80:80 </w:t>
-      </w:r>
-      <w:r>
-        <w:rPr>
-          <w:lang w:val="es-ES"/>
-        </w:rPr>
-        <w:t xml:space="preserve"> -</w:t>
-      </w:r>
-      <w:proofErr w:type="gramEnd"/>
-      <w:r>
-        <w:rPr>
-          <w:lang w:val="es-ES"/>
-        </w:rPr>
-        <w:t xml:space="preserve">d </w:t>
+      <w:proofErr w:type="spellStart"/>
+      <w:r>
+        <w:rPr>
+          <w:lang w:val="es-ES"/>
+        </w:rPr>
+        <w:t>webserver</w:t>
+      </w:r>
+      <w:proofErr w:type="spellEnd"/>
+      <w:r>
+        <w:rPr>
+          <w:lang w:val="es-ES"/>
+        </w:rPr>
+        <w:t xml:space="preserve"> </w:t>
       </w:r>
       <w:proofErr w:type="spellStart"/>
       <w:r>
@@ -141,6 +194,18 @@
         <w:t>nginx</w:t>
       </w:r>
       <w:proofErr w:type="spellEnd"/>
+      <w:r>
+        <w:rPr>
+          <w:lang w:val="es-ES"/>
+        </w:rPr>
+        <w:t>”</w:t>
+      </w:r>
+      <w:r>
+        <w:rPr>
+          <w:lang w:val="es-ES"/>
+        </w:rPr>
+        <w:t xml:space="preserve"> y verifique</w:t>
+      </w:r>
       <w:r>
         <w:rPr>
           <w:lang w:val="es-ES"/>
@@ -170,33 +235,7 @@
         <w:rPr>
           <w:lang w:val="es-ES"/>
         </w:rPr>
-        <w:t>Q</w:t>
-      </w:r>
-      <w:r>
-        <w:rPr>
-          <w:lang w:val="es-ES"/>
-        </w:rPr>
-        <w:t xml:space="preserve">ue la versión de </w:t>
-      </w:r>
-      <w:proofErr w:type="spellStart"/>
-      <w:r>
-        <w:rPr>
-          <w:lang w:val="es-ES"/>
-        </w:rPr>
-        <w:t>Docker</w:t>
-      </w:r>
-      <w:proofErr w:type="spellEnd"/>
-      <w:r>
-        <w:rPr>
-          <w:lang w:val="es-ES"/>
-        </w:rPr>
-        <w:t xml:space="preserve"> esté instalada y sea igual o superior a 20.10.5</w:t>
-      </w:r>
-      <w:r>
-        <w:rPr>
-          <w:lang w:val="es-ES"/>
-        </w:rPr>
-        <w:t xml:space="preserve"> usando el comando</w:t>
+        <w:t>Que la versión de Docker esté instalada y sea igual o superior a 20.10.5 usando el comando</w:t>
       </w:r>
       <w:r>
         <w:rPr>
@@ -240,7 +279,13 @@
         <w:rPr>
           <w:lang w:val="es-ES"/>
         </w:rPr>
-        <w:t>Liste las imágenes y visualice la imagen que acaba de crear con el comando “</w:t>
+        <w:t>Que l</w:t>
+      </w:r>
+      <w:r>
+        <w:rPr>
+          <w:lang w:val="es-ES"/>
+        </w:rPr>
+        <w:t>iste las imágenes y visualice la imagen que acaba de crear con el comando “</w:t>
       </w:r>
       <w:proofErr w:type="spellStart"/>
       <w:r>
@@ -300,7 +345,13 @@
         <w:rPr>
           <w:lang w:val="es-ES"/>
         </w:rPr>
-        <w:t>Liste los contenedores que se están ejecutando, usando el comando “</w:t>
+        <w:t>Que l</w:t>
+      </w:r>
+      <w:r>
+        <w:rPr>
+          <w:lang w:val="es-ES"/>
+        </w:rPr>
+        <w:t>iste los contenedores que se están ejecutando, usando el comando “</w:t>
       </w:r>
       <w:proofErr w:type="spellStart"/>
       <w:r>
@@ -360,7 +411,13 @@
         <w:rPr>
           <w:lang w:val="es-ES"/>
         </w:rPr>
-        <w:t>Liste todos los contenedores que están en su máquina usando “</w:t>
+        <w:t>Que l</w:t>
+      </w:r>
+      <w:r>
+        <w:rPr>
+          <w:lang w:val="es-ES"/>
+        </w:rPr>
+        <w:t>iste todos los contenedores que están en su máquina usando “</w:t>
       </w:r>
       <w:proofErr w:type="spellStart"/>
       <w:r>
@@ -420,7 +477,13 @@
         <w:rPr>
           <w:lang w:val="es-ES"/>
         </w:rPr>
-        <w:t>Acceda al contenedor usando el comando “</w:t>
+        <w:t>Que pueda acceder</w:t>
+      </w:r>
+      <w:r>
+        <w:rPr>
+          <w:lang w:val="es-ES"/>
+        </w:rPr>
+        <w:t xml:space="preserve"> al contenedor usando el comando “</w:t>
       </w:r>
       <w:proofErr w:type="spellStart"/>
       <w:r>
@@ -686,15 +749,7 @@
         </w:numPr>
       </w:pPr>
       <w:r>
-        <w:t xml:space="preserve">Que pueda acceder a sus </w:t>
-      </w:r>
-      <w:proofErr w:type="spellStart"/>
-      <w:r>
-        <w:t>logs</w:t>
-      </w:r>
-      <w:proofErr w:type="spellEnd"/>
-      <w:r>
-        <w:t xml:space="preserve"> usando el comando </w:t>
+        <w:t xml:space="preserve">Que pueda acceder a sus logs usando el comando </w:t>
       </w:r>
       <w:r>
         <w:t>“</w:t>
@@ -769,10 +824,29 @@
       </w:r>
     </w:p>
     <w:p/>
+    <w:p>
+      <w:pPr>
+        <w:pStyle w:val="Ttulo2"/>
+        <w:rPr>
+          <w:lang w:val="es-ES"/>
+        </w:rPr>
+      </w:pPr>
+      <w:r>
+        <w:rPr>
+          <w:lang w:val="es-ES"/>
+        </w:rPr>
+        <w:t>Segundo</w:t>
+      </w:r>
+      <w:r>
+        <w:rPr>
+          <w:lang w:val="es-ES"/>
+        </w:rPr>
+        <w:t xml:space="preserve"> punto</w:t>
+      </w:r>
+    </w:p>
     <w:p/>
     <w:p>
       <w:pPr>
-        <w:jc w:val="both"/>
         <w:rPr>
           <w:lang w:val="es-ES"/>
         </w:rPr>
@@ -800,7 +874,6 @@
     </w:p>
     <w:p>
       <w:pPr>
-        <w:jc w:val="both"/>
         <w:rPr>
           <w:lang w:val="es-ES"/>
         </w:rPr>
@@ -813,7 +886,6 @@
           <w:ilvl w:val="0"/>
           <w:numId w:val="1"/>
         </w:numPr>
-        <w:jc w:val="both"/>
         <w:rPr>
           <w:lang w:val="es-ES"/>
         </w:rPr>
@@ -832,7 +904,6 @@
           <w:ilvl w:val="0"/>
           <w:numId w:val="3"/>
         </w:numPr>
-        <w:jc w:val="both"/>
         <w:rPr>
           <w:lang w:val="es-ES"/>
         </w:rPr>
@@ -852,7 +923,6 @@
     </w:p>
     <w:p>
       <w:pPr>
-        <w:jc w:val="both"/>
         <w:rPr>
           <w:lang w:val="es-ES"/>
         </w:rPr>
@@ -869,6 +939,7 @@
         <w:rPr>
           <w:lang w:val="es-ES"/>
         </w:rPr>
+        <w:lastRenderedPageBreak/>
         <w:t>Solución</w:t>
       </w:r>
     </w:p>
@@ -879,7 +950,6 @@
           <w:ilvl w:val="0"/>
           <w:numId w:val="3"/>
         </w:numPr>
-        <w:jc w:val="both"/>
         <w:rPr>
           <w:lang w:val="es-ES"/>
         </w:rPr>
@@ -907,7 +977,6 @@
           <w:ilvl w:val="0"/>
           <w:numId w:val="3"/>
         </w:numPr>
-        <w:jc w:val="both"/>
         <w:rPr>
           <w:lang w:val="es-ES"/>
         </w:rPr>
@@ -948,7 +1017,6 @@
           <w:ilvl w:val="0"/>
           <w:numId w:val="3"/>
         </w:numPr>
-        <w:jc w:val="both"/>
         <w:rPr>
           <w:lang w:val="es-ES"/>
         </w:rPr>
@@ -981,74 +1049,74 @@
           <w:ilvl w:val="0"/>
           <w:numId w:val="3"/>
         </w:numPr>
-        <w:jc w:val="both"/>
-        <w:rPr>
-          <w:lang w:val="es-ES"/>
-        </w:rPr>
-      </w:pPr>
-      <w:r>
-        <w:rPr>
-          <w:lang w:val="es-ES"/>
-        </w:rPr>
-        <w:lastRenderedPageBreak/>
-        <w:t xml:space="preserve">Visualice el archivo </w:t>
-      </w:r>
-      <w:proofErr w:type="spellStart"/>
-      <w:r>
-        <w:rPr>
-          <w:lang w:val="es-ES"/>
-        </w:rPr>
-        <w:t>docker-compose</w:t>
-      </w:r>
-      <w:proofErr w:type="spellEnd"/>
-      <w:r>
-        <w:rPr>
-          <w:lang w:val="es-ES"/>
-        </w:rPr>
-        <w:t xml:space="preserve">: este mostrará el nombre que recibirá el contenedor. Usará el </w:t>
-      </w:r>
-      <w:proofErr w:type="spellStart"/>
-      <w:r>
-        <w:rPr>
-          <w:lang w:val="es-ES"/>
-        </w:rPr>
-        <w:t>build</w:t>
-      </w:r>
-      <w:proofErr w:type="spellEnd"/>
-      <w:r>
-        <w:rPr>
-          <w:lang w:val="es-ES"/>
-        </w:rPr>
-        <w:t xml:space="preserve"> para encontrar el archivo </w:t>
-      </w:r>
-      <w:proofErr w:type="spellStart"/>
-      <w:r>
-        <w:rPr>
-          <w:lang w:val="es-ES"/>
-        </w:rPr>
-        <w:t>Dockerfile</w:t>
-      </w:r>
-      <w:proofErr w:type="spellEnd"/>
-      <w:r>
-        <w:rPr>
-          <w:lang w:val="es-ES"/>
-        </w:rPr>
-        <w:t xml:space="preserve"> y construirá la imagen basándose en el archivo, también creará un volumen (para garantizar persistencia) y expondrá el puerto interno (80) hacia el </w:t>
+        <w:rPr>
+          <w:lang w:val="es-ES"/>
+        </w:rPr>
+      </w:pPr>
+      <w:r>
+        <w:rPr>
+          <w:lang w:val="es-ES"/>
+        </w:rPr>
+        <w:t xml:space="preserve">Ejecute el comando </w:t>
+      </w:r>
+      <w:proofErr w:type="spellStart"/>
+      <w:r>
+        <w:rPr>
+          <w:lang w:val="es-ES"/>
+        </w:rPr>
+        <w:t>docker</w:t>
+      </w:r>
+      <w:proofErr w:type="spellEnd"/>
+      <w:r>
+        <w:rPr>
+          <w:lang w:val="es-ES"/>
+        </w:rPr>
+        <w:t xml:space="preserve"> </w:t>
+      </w:r>
+      <w:proofErr w:type="spellStart"/>
+      <w:r>
+        <w:rPr>
+          <w:lang w:val="es-ES"/>
+        </w:rPr>
+        <w:t>network</w:t>
+      </w:r>
+      <w:proofErr w:type="spellEnd"/>
+      <w:r>
+        <w:rPr>
+          <w:lang w:val="es-ES"/>
+        </w:rPr>
+        <w:t xml:space="preserve"> </w:t>
+      </w:r>
+      <w:proofErr w:type="spellStart"/>
+      <w:r>
+        <w:rPr>
+          <w:lang w:val="es-ES"/>
+        </w:rPr>
+        <w:t>create</w:t>
+      </w:r>
+      <w:proofErr w:type="spellEnd"/>
+      <w:r>
+        <w:rPr>
+          <w:lang w:val="es-ES"/>
+        </w:rPr>
+        <w:t xml:space="preserve"> </w:t>
+      </w:r>
+      <w:proofErr w:type="spellStart"/>
+      <w:r>
+        <w:rPr>
+          <w:lang w:val="en-US"/>
+        </w:rPr>
+        <w:t>django_</w:t>
       </w:r>
       <w:proofErr w:type="gramStart"/>
       <w:r>
         <w:rPr>
-          <w:lang w:val="es-ES"/>
-        </w:rPr>
-        <w:t>host(</w:t>
-      </w:r>
+          <w:lang w:val="en-US"/>
+        </w:rPr>
+        <w:t>app</w:t>
+      </w:r>
+      <w:proofErr w:type="spellEnd"/>
       <w:proofErr w:type="gramEnd"/>
-      <w:r>
-        <w:rPr>
-          <w:lang w:val="es-ES"/>
-        </w:rPr>
-        <w:t>8080).</w:t>
-      </w:r>
     </w:p>
     <w:p>
       <w:pPr>
@@ -1057,7 +1125,6 @@
           <w:ilvl w:val="0"/>
           <w:numId w:val="3"/>
         </w:numPr>
-        <w:jc w:val="both"/>
         <w:rPr>
           <w:lang w:val="es-ES"/>
         </w:rPr>
@@ -1073,7 +1140,7 @@
         <w:rPr>
           <w:lang w:val="es-ES"/>
         </w:rPr>
-        <w:t>docker-compose</w:t>
+        <w:t>docker</w:t>
       </w:r>
       <w:proofErr w:type="spellEnd"/>
       <w:r>
@@ -1090,6 +1157,48 @@
         <w:t>build</w:t>
       </w:r>
       <w:proofErr w:type="spellEnd"/>
+      <w:r>
+        <w:rPr>
+          <w:lang w:val="es-ES"/>
+        </w:rPr>
+        <w:t xml:space="preserve"> --</w:t>
+      </w:r>
+      <w:proofErr w:type="spellStart"/>
+      <w:r>
+        <w:rPr>
+          <w:lang w:val="es-ES"/>
+        </w:rPr>
+        <w:t>tag</w:t>
+      </w:r>
+      <w:proofErr w:type="spellEnd"/>
+      <w:r>
+        <w:rPr>
+          <w:lang w:val="es-ES"/>
+        </w:rPr>
+        <w:t xml:space="preserve"> </w:t>
+      </w:r>
+      <w:proofErr w:type="spellStart"/>
+      <w:r>
+        <w:rPr>
+          <w:lang w:val="es-ES"/>
+        </w:rPr>
+        <w:t>django</w:t>
+      </w:r>
+      <w:proofErr w:type="spellEnd"/>
+      <w:r>
+        <w:rPr>
+          <w:lang w:val="es-ES"/>
+        </w:rPr>
+        <w:t>-</w:t>
+      </w:r>
+      <w:proofErr w:type="gramStart"/>
+      <w:r>
+        <w:rPr>
+          <w:lang w:val="es-ES"/>
+        </w:rPr>
+        <w:t>app .</w:t>
+      </w:r>
+      <w:proofErr w:type="gramEnd"/>
       <w:r>
         <w:rPr>
           <w:lang w:val="es-ES"/>
@@ -1104,7 +1213,6 @@
           <w:ilvl w:val="0"/>
           <w:numId w:val="3"/>
         </w:numPr>
-        <w:jc w:val="both"/>
         <w:rPr>
           <w:lang w:val="es-ES"/>
         </w:rPr>
@@ -1120,14 +1228,150 @@
         <w:rPr>
           <w:lang w:val="es-ES"/>
         </w:rPr>
-        <w:t>docker-compose</w:t>
-      </w:r>
-      <w:proofErr w:type="spellEnd"/>
-      <w:r>
-        <w:rPr>
-          <w:lang w:val="es-ES"/>
-        </w:rPr>
-        <w:t xml:space="preserve"> up -d” que construirá un contenedor con la aplicación y la expondrá externamente hacia el puerto 8080.</w:t>
+        <w:t>docker</w:t>
+      </w:r>
+      <w:proofErr w:type="spellEnd"/>
+      <w:r>
+        <w:rPr>
+          <w:lang w:val="es-ES"/>
+        </w:rPr>
+        <w:t xml:space="preserve"> </w:t>
+      </w:r>
+      <w:proofErr w:type="spellStart"/>
+      <w:r>
+        <w:rPr>
+          <w:lang w:val="es-ES"/>
+        </w:rPr>
+        <w:t>container</w:t>
+      </w:r>
+      <w:proofErr w:type="spellEnd"/>
+      <w:r>
+        <w:rPr>
+          <w:lang w:val="es-ES"/>
+        </w:rPr>
+        <w:t xml:space="preserve"> run --</w:t>
+      </w:r>
+      <w:proofErr w:type="spellStart"/>
+      <w:r>
+        <w:rPr>
+          <w:lang w:val="es-ES"/>
+        </w:rPr>
+        <w:t>publish</w:t>
+      </w:r>
+      <w:proofErr w:type="spellEnd"/>
+      <w:r>
+        <w:rPr>
+          <w:lang w:val="es-ES"/>
+        </w:rPr>
+        <w:t xml:space="preserve"> 8084:8080 -d --</w:t>
+      </w:r>
+      <w:proofErr w:type="spellStart"/>
+      <w:r>
+        <w:rPr>
+          <w:lang w:val="es-ES"/>
+        </w:rPr>
+        <w:t>name</w:t>
+      </w:r>
+      <w:proofErr w:type="spellEnd"/>
+      <w:r>
+        <w:rPr>
+          <w:lang w:val="es-ES"/>
+        </w:rPr>
+        <w:t xml:space="preserve"> </w:t>
+      </w:r>
+      <w:proofErr w:type="spellStart"/>
+      <w:r>
+        <w:rPr>
+          <w:lang w:val="es-ES"/>
+        </w:rPr>
+        <w:t>django_</w:t>
+      </w:r>
+      <w:proofErr w:type="gramStart"/>
+      <w:r>
+        <w:rPr>
+          <w:lang w:val="es-ES"/>
+        </w:rPr>
+        <w:t>app</w:t>
+      </w:r>
+      <w:proofErr w:type="spellEnd"/>
+      <w:proofErr w:type="gramEnd"/>
+      <w:r>
+        <w:rPr>
+          <w:lang w:val="es-ES"/>
+        </w:rPr>
+        <w:t xml:space="preserve"> --</w:t>
+      </w:r>
+      <w:proofErr w:type="spellStart"/>
+      <w:r>
+        <w:rPr>
+          <w:lang w:val="es-ES"/>
+        </w:rPr>
+        <w:t>network</w:t>
+      </w:r>
+      <w:proofErr w:type="spellEnd"/>
+      <w:r>
+        <w:rPr>
+          <w:lang w:val="es-ES"/>
+        </w:rPr>
+        <w:t xml:space="preserve"> </w:t>
+      </w:r>
+      <w:proofErr w:type="spellStart"/>
+      <w:r>
+        <w:rPr>
+          <w:lang w:val="es-ES"/>
+        </w:rPr>
+        <w:t>django_app</w:t>
+      </w:r>
+      <w:proofErr w:type="spellEnd"/>
+      <w:r>
+        <w:rPr>
+          <w:lang w:val="es-ES"/>
+        </w:rPr>
+        <w:t xml:space="preserve"> </w:t>
+      </w:r>
+      <w:proofErr w:type="spellStart"/>
+      <w:r>
+        <w:rPr>
+          <w:lang w:val="es-ES"/>
+        </w:rPr>
+        <w:t>django</w:t>
+      </w:r>
+      <w:proofErr w:type="spellEnd"/>
+      <w:r>
+        <w:rPr>
+          <w:lang w:val="es-ES"/>
+        </w:rPr>
+        <w:t>-app</w:t>
+      </w:r>
+      <w:r>
+        <w:rPr>
+          <w:lang w:val="es-ES"/>
+        </w:rPr>
+        <w:t>” que construirá un contenedor con la aplicación y la expondrá externamente hacia el puerto 8</w:t>
+      </w:r>
+      <w:r>
+        <w:rPr>
+          <w:lang w:val="es-ES"/>
+        </w:rPr>
+        <w:t>4</w:t>
+      </w:r>
+      <w:r>
+        <w:rPr>
+          <w:lang w:val="es-ES"/>
+        </w:rPr>
+        <w:t>8</w:t>
+      </w:r>
+      <w:r>
+        <w:rPr>
+          <w:lang w:val="es-ES"/>
+        </w:rPr>
+        <w:t>4</w:t>
+      </w:r>
+      <w:r>
+        <w:rPr>
+          <w:lang w:val="es-ES"/>
+        </w:rPr>
+        <w:t>.</w:t>
       </w:r>
     </w:p>
     <w:p>
@@ -1137,7 +1381,6 @@
           <w:ilvl w:val="0"/>
           <w:numId w:val="3"/>
         </w:numPr>
-        <w:jc w:val="both"/>
         <w:rPr>
           <w:lang w:val="es-ES"/>
         </w:rPr>
@@ -1156,7 +1399,6 @@
           <w:ilvl w:val="0"/>
           <w:numId w:val="3"/>
         </w:numPr>
-        <w:jc w:val="both"/>
         <w:rPr>
           <w:lang w:val="es-ES"/>
         </w:rPr>
@@ -1207,8 +1449,16 @@
         <w:rPr>
           <w:lang w:val="es-ES"/>
         </w:rPr>
-        <w:t xml:space="preserve"> container_webapp_django_web_1</w:t>
-      </w:r>
+        <w:t xml:space="preserve"> </w:t>
+      </w:r>
+      <w:proofErr w:type="spellStart"/>
+      <w:r>
+        <w:rPr>
+          <w:lang w:val="es-ES"/>
+        </w:rPr>
+        <w:t>django_webapp</w:t>
+      </w:r>
+      <w:proofErr w:type="spellEnd"/>
       <w:r>
         <w:rPr>
           <w:lang w:val="es-ES"/>
@@ -1223,7 +1473,6 @@
           <w:ilvl w:val="0"/>
           <w:numId w:val="3"/>
         </w:numPr>
-        <w:jc w:val="both"/>
       </w:pPr>
       <w:r>
         <w:t>Ingrese al contenedor “</w:t>
@@ -1258,7 +1507,15 @@
       </w:r>
       <w:proofErr w:type="spellEnd"/>
       <w:r>
-        <w:t xml:space="preserve"> container_webapp_django_web_1  </w:t>
+        <w:t xml:space="preserve"> </w:t>
+      </w:r>
+      <w:proofErr w:type="spellStart"/>
+      <w:r>
+        <w:t>django_webapp</w:t>
+      </w:r>
+      <w:proofErr w:type="spellEnd"/>
+      <w:r>
+        <w:t xml:space="preserve">  </w:t>
       </w:r>
       <w:proofErr w:type="spellStart"/>
       <w:r>
@@ -1287,7 +1544,6 @@
           <w:ilvl w:val="0"/>
           <w:numId w:val="3"/>
         </w:numPr>
-        <w:jc w:val="both"/>
       </w:pPr>
       <w:r>
         <w:t>Salga del contenedor “</w:t>
@@ -1308,50 +1564,55 @@
           <w:ilvl w:val="0"/>
           <w:numId w:val="3"/>
         </w:numPr>
-        <w:jc w:val="both"/>
-        <w:rPr>
-          <w:lang w:val="en-US"/>
-        </w:rPr>
-      </w:pPr>
-      <w:proofErr w:type="spellStart"/>
-      <w:r>
-        <w:rPr>
-          <w:lang w:val="en-US"/>
-        </w:rPr>
-        <w:t>Detenga</w:t>
-      </w:r>
-      <w:proofErr w:type="spellEnd"/>
-      <w:r>
-        <w:rPr>
-          <w:lang w:val="en-US"/>
-        </w:rPr>
-        <w:t xml:space="preserve"> el </w:t>
-      </w:r>
-      <w:proofErr w:type="spellStart"/>
-      <w:r>
-        <w:rPr>
-          <w:lang w:val="en-US"/>
-        </w:rPr>
-        <w:t>contenedor</w:t>
-      </w:r>
-      <w:proofErr w:type="spellEnd"/>
-      <w:r>
-        <w:rPr>
-          <w:lang w:val="en-US"/>
-        </w:rPr>
-        <w:t xml:space="preserve"> “docker container stop </w:t>
-      </w:r>
-      <w:r>
-        <w:rPr>
-          <w:lang w:val="en-US"/>
-        </w:rPr>
-        <w:t>container_webapp_django_web_1</w:t>
-      </w:r>
-      <w:r>
-        <w:rPr>
-          <w:lang w:val="en-US"/>
-        </w:rPr>
-        <w:t>”</w:t>
+      </w:pPr>
+      <w:r>
+        <w:t>Verifique el proceso que se está ejecutando:</w:t>
+      </w:r>
+    </w:p>
+    <w:p>
+      <w:pPr>
+        <w:pStyle w:val="Prrafodelista"/>
+        <w:numPr>
+          <w:ilvl w:val="1"/>
+          <w:numId w:val="3"/>
+        </w:numPr>
+        <w:rPr>
+          <w:lang w:val="en-US"/>
+        </w:rPr>
+      </w:pPr>
+      <w:r>
+        <w:rPr>
+          <w:lang w:val="en-US"/>
+        </w:rPr>
+        <w:t>docker run -it --rm --privileged --</w:t>
+      </w:r>
+      <w:proofErr w:type="spellStart"/>
+      <w:r>
+        <w:rPr>
+          <w:lang w:val="en-US"/>
+        </w:rPr>
+        <w:t>pid</w:t>
+      </w:r>
+      <w:proofErr w:type="spellEnd"/>
+      <w:r>
+        <w:rPr>
+          <w:lang w:val="en-US"/>
+        </w:rPr>
+        <w:t xml:space="preserve">=host </w:t>
+      </w:r>
+      <w:proofErr w:type="spellStart"/>
+      <w:r>
+        <w:rPr>
+          <w:lang w:val="en-US"/>
+        </w:rPr>
+        <w:t>justincormack</w:t>
+      </w:r>
+      <w:proofErr w:type="spellEnd"/>
+      <w:r>
+        <w:rPr>
+          <w:lang w:val="en-US"/>
+        </w:rPr>
+        <w:t>/nsenter1</w:t>
       </w:r>
     </w:p>
     <w:p>
@@ -1361,17 +1622,16 @@
           <w:ilvl w:val="0"/>
           <w:numId w:val="3"/>
         </w:numPr>
-        <w:jc w:val="both"/>
-        <w:rPr>
-          <w:lang w:val="en-US"/>
-        </w:rPr>
-      </w:pPr>
-      <w:proofErr w:type="spellStart"/>
-      <w:r>
-        <w:rPr>
-          <w:lang w:val="en-US"/>
-        </w:rPr>
-        <w:t>Borre</w:t>
+        <w:rPr>
+          <w:lang w:val="en-US"/>
+        </w:rPr>
+      </w:pPr>
+      <w:proofErr w:type="spellStart"/>
+      <w:r>
+        <w:rPr>
+          <w:lang w:val="en-US"/>
+        </w:rPr>
+        <w:t>Detenga</w:t>
       </w:r>
       <w:proofErr w:type="spellEnd"/>
       <w:r>
@@ -1398,8 +1658,16 @@
         <w:rPr>
           <w:lang w:val="en-US"/>
         </w:rPr>
-        <w:t>docker container rm container_webapp_django_web_1</w:t>
-      </w:r>
+        <w:t xml:space="preserve">docker container stop </w:t>
+      </w:r>
+      <w:proofErr w:type="spellStart"/>
+      <w:r>
+        <w:rPr>
+          <w:lang w:val="en-US"/>
+        </w:rPr>
+        <w:t>django_webapp</w:t>
+      </w:r>
+      <w:proofErr w:type="spellEnd"/>
       <w:r>
         <w:rPr>
           <w:lang w:val="en-US"/>
@@ -1414,7 +1682,6 @@
           <w:ilvl w:val="0"/>
           <w:numId w:val="3"/>
         </w:numPr>
-        <w:jc w:val="both"/>
         <w:rPr>
           <w:lang w:val="en-US"/>
         </w:rPr>
@@ -1431,14 +1698,34 @@
         <w:rPr>
           <w:lang w:val="en-US"/>
         </w:rPr>
-        <w:t xml:space="preserve"> la imagen “</w:t>
-      </w:r>
-      <w:proofErr w:type="spellStart"/>
-      <w:r>
-        <w:rPr>
-          <w:lang w:val="en-US"/>
-        </w:rPr>
-        <w:t>container_webapp_django_web</w:t>
+        <w:t xml:space="preserve"> el </w:t>
+      </w:r>
+      <w:proofErr w:type="spellStart"/>
+      <w:r>
+        <w:rPr>
+          <w:lang w:val="en-US"/>
+        </w:rPr>
+        <w:t>contenedor</w:t>
+      </w:r>
+      <w:proofErr w:type="spellEnd"/>
+      <w:r>
+        <w:rPr>
+          <w:lang w:val="en-US"/>
+        </w:rPr>
+        <w:t xml:space="preserve"> “</w:t>
+      </w:r>
+      <w:r>
+        <w:rPr>
+          <w:lang w:val="en-US"/>
+        </w:rPr>
+        <w:t xml:space="preserve">docker container rm </w:t>
+      </w:r>
+      <w:proofErr w:type="spellStart"/>
+      <w:r>
+        <w:rPr>
+          <w:lang w:val="en-US"/>
+        </w:rPr>
+        <w:t>django_webapp</w:t>
       </w:r>
       <w:proofErr w:type="spellEnd"/>
       <w:r>
@@ -1447,157 +1734,349 @@
         </w:rPr>
         <w:t>”</w:t>
       </w:r>
-    </w:p>
-    <w:p>
-      <w:pPr>
-        <w:jc w:val="both"/>
-        <w:rPr>
-          <w:lang w:val="en-US"/>
-        </w:rPr>
-      </w:pPr>
-      <w:r>
-        <w:rPr>
-          <w:lang w:val="en-US"/>
-        </w:rPr>
-        <w:t>Sin docker compose</w:t>
-      </w:r>
-    </w:p>
-    <w:p>
-      <w:pPr>
-        <w:jc w:val="both"/>
-        <w:rPr>
-          <w:lang w:val="en-US"/>
-        </w:rPr>
-      </w:pPr>
     </w:p>
     <w:p>
       <w:pPr>
         <w:pStyle w:val="Prrafodelista"/>
         <w:numPr>
           <w:ilvl w:val="0"/>
-          <w:numId w:val="7"/>
+          <w:numId w:val="3"/>
         </w:numPr>
-        <w:jc w:val="both"/>
-        <w:rPr>
-          <w:lang w:val="en-US"/>
-        </w:rPr>
-      </w:pPr>
-      <w:r>
-        <w:rPr>
-          <w:lang w:val="en-US"/>
-        </w:rPr>
-        <w:t xml:space="preserve">docker build --tag </w:t>
-      </w:r>
-      <w:proofErr w:type="spellStart"/>
-      <w:r>
-        <w:rPr>
-          <w:lang w:val="en-US"/>
-        </w:rPr>
+      </w:pPr>
+      <w:r>
+        <w:t>Borre la imagen “</w:t>
+      </w:r>
+      <w:proofErr w:type="spellStart"/>
+      <w:r>
+        <w:t>docker</w:t>
+      </w:r>
+      <w:proofErr w:type="spellEnd"/>
+      <w:r>
+        <w:t xml:space="preserve"> </w:t>
+      </w:r>
+      <w:proofErr w:type="spellStart"/>
+      <w:r>
+        <w:t>image</w:t>
+      </w:r>
+      <w:proofErr w:type="spellEnd"/>
+      <w:r>
+        <w:t xml:space="preserve"> </w:t>
+      </w:r>
+      <w:proofErr w:type="spellStart"/>
+      <w:r>
+        <w:t>rm</w:t>
+      </w:r>
+      <w:proofErr w:type="spellEnd"/>
+      <w:r>
+        <w:t xml:space="preserve"> </w:t>
+      </w:r>
+      <w:proofErr w:type="spellStart"/>
+      <w:r>
         <w:t>django</w:t>
       </w:r>
       <w:proofErr w:type="spellEnd"/>
       <w:r>
-        <w:rPr>
-          <w:lang w:val="en-US"/>
-        </w:rPr>
-        <w:t>-</w:t>
-      </w:r>
-      <w:proofErr w:type="gramStart"/>
-      <w:r>
-        <w:rPr>
-          <w:lang w:val="en-US"/>
-        </w:rPr>
-        <w:t>app .</w:t>
-      </w:r>
-      <w:proofErr w:type="gramEnd"/>
-    </w:p>
+        <w:t>-app</w:t>
+      </w:r>
+      <w:r>
+        <w:t>”</w:t>
+      </w:r>
+    </w:p>
+    <w:p/>
+    <w:p>
+      <w:pPr>
+        <w:pStyle w:val="Prrafodelista"/>
+        <w:ind w:left="0"/>
+      </w:pPr>
+    </w:p>
+    <w:p/>
+    <w:p/>
+    <w:p/>
+    <w:p>
+      <w:r>
+        <w:t xml:space="preserve">Revisar un poco sobre las redes </w:t>
+      </w:r>
+    </w:p>
+    <w:p/>
+    <w:p>
+      <w:r>
+        <w:t>Crear una red</w:t>
+      </w:r>
+    </w:p>
+    <w:p>
+      <w:pPr>
+        <w:rPr>
+          <w:lang w:val="en-US"/>
+        </w:rPr>
+      </w:pPr>
+      <w:r>
+        <w:rPr>
+          <w:lang w:val="en-US"/>
+        </w:rPr>
+        <w:t>docker network cr</w:t>
+      </w:r>
+      <w:r>
+        <w:rPr>
+          <w:lang w:val="en-US"/>
+        </w:rPr>
+        <w:t>e</w:t>
+      </w:r>
+      <w:r>
+        <w:rPr>
+          <w:lang w:val="en-US"/>
+        </w:rPr>
+        <w:t xml:space="preserve">ate </w:t>
+      </w:r>
+      <w:proofErr w:type="spellStart"/>
+      <w:r>
+        <w:rPr>
+          <w:lang w:val="en-US"/>
+        </w:rPr>
+        <w:t>django_app</w:t>
+      </w:r>
+      <w:proofErr w:type="spellEnd"/>
+    </w:p>
+    <w:p>
+      <w:pPr>
+        <w:rPr>
+          <w:lang w:val="en-US"/>
+        </w:rPr>
+      </w:pPr>
+    </w:p>
+    <w:p>
+      <w:pPr>
+        <w:rPr>
+          <w:lang w:val="en-US"/>
+        </w:rPr>
+      </w:pPr>
+    </w:p>
+    <w:p>
+      <w:pPr>
+        <w:rPr>
+          <w:lang w:val="en-US"/>
+        </w:rPr>
+      </w:pPr>
+      <w:r>
+        <w:rPr>
+          <w:lang w:val="en-US"/>
+        </w:rPr>
+        <w:t>docker container run --name some-</w:t>
+      </w:r>
+      <w:proofErr w:type="spellStart"/>
+      <w:r>
+        <w:rPr>
+          <w:lang w:val="en-US"/>
+        </w:rPr>
+        <w:t>postgres</w:t>
+      </w:r>
+      <w:proofErr w:type="spellEnd"/>
+      <w:r>
+        <w:rPr>
+          <w:lang w:val="en-US"/>
+        </w:rPr>
+        <w:t xml:space="preserve"> --network </w:t>
+      </w:r>
+      <w:proofErr w:type="spellStart"/>
+      <w:r>
+        <w:rPr>
+          <w:lang w:val="en-US"/>
+        </w:rPr>
+        <w:t>django_app</w:t>
+      </w:r>
+      <w:proofErr w:type="spellEnd"/>
+      <w:r>
+        <w:rPr>
+          <w:lang w:val="en-US"/>
+        </w:rPr>
+        <w:t xml:space="preserve"> -e POSTGRES_PASSWORD=</w:t>
+      </w:r>
+      <w:proofErr w:type="spellStart"/>
+      <w:r>
+        <w:rPr>
+          <w:lang w:val="en-US"/>
+        </w:rPr>
+        <w:t>mysecretpassword</w:t>
+      </w:r>
+      <w:proofErr w:type="spellEnd"/>
+      <w:r>
+        <w:rPr>
+          <w:lang w:val="en-US"/>
+        </w:rPr>
+        <w:t xml:space="preserve"> -d </w:t>
+      </w:r>
+      <w:proofErr w:type="spellStart"/>
+      <w:r>
+        <w:rPr>
+          <w:lang w:val="en-US"/>
+        </w:rPr>
+        <w:t>postgres</w:t>
+      </w:r>
+      <w:proofErr w:type="spellEnd"/>
+    </w:p>
+    <w:p>
+      <w:pPr>
+        <w:rPr>
+          <w:lang w:val="en-US"/>
+        </w:rPr>
+      </w:pPr>
+    </w:p>
+    <w:p>
+      <w:pPr>
+        <w:rPr>
+          <w:lang w:val="en-US"/>
+        </w:rPr>
+      </w:pPr>
+      <w:r>
+        <w:rPr>
+          <w:lang w:val="en-US"/>
+        </w:rPr>
+        <w:t xml:space="preserve">docker network inspect </w:t>
+      </w:r>
+      <w:proofErr w:type="spellStart"/>
+      <w:r>
+        <w:rPr>
+          <w:lang w:val="en-US"/>
+        </w:rPr>
+        <w:t>django_app</w:t>
+      </w:r>
+      <w:proofErr w:type="spellEnd"/>
+    </w:p>
+    <w:p>
+      <w:pPr>
+        <w:rPr>
+          <w:lang w:val="en-US"/>
+        </w:rPr>
+      </w:pPr>
+    </w:p>
+    <w:p>
+      <w:r>
+        <w:t>Usar un contenedor en una red particular</w:t>
+      </w:r>
+    </w:p>
+    <w:p>
+      <w:pPr>
+        <w:rPr>
+          <w:lang w:val="en-US"/>
+        </w:rPr>
+      </w:pPr>
+      <w:r>
+        <w:rPr>
+          <w:lang w:val="en-US"/>
+        </w:rPr>
+        <w:t xml:space="preserve">docker container run -it --network </w:t>
+      </w:r>
+      <w:proofErr w:type="spellStart"/>
+      <w:r>
+        <w:rPr>
+          <w:lang w:val="en-US"/>
+        </w:rPr>
+        <w:t>django_app</w:t>
+      </w:r>
+      <w:proofErr w:type="spellEnd"/>
+      <w:r>
+        <w:rPr>
+          <w:lang w:val="en-US"/>
+        </w:rPr>
+        <w:t xml:space="preserve"> </w:t>
+      </w:r>
+      <w:r>
+        <w:rPr>
+          <w:lang w:val="en-US"/>
+        </w:rPr>
+        <w:t>u</w:t>
+      </w:r>
+      <w:r>
+        <w:rPr>
+          <w:lang w:val="en-US"/>
+        </w:rPr>
+        <w:t>buntu</w:t>
+      </w:r>
+    </w:p>
+    <w:p>
+      <w:pPr>
+        <w:rPr>
+          <w:lang w:val="en-US"/>
+        </w:rPr>
+      </w:pPr>
+    </w:p>
+    <w:p>
+      <w:pPr>
+        <w:rPr>
+          <w:lang w:val="en-US"/>
+        </w:rPr>
+      </w:pPr>
+    </w:p>
+    <w:p>
+      <w:pPr>
+        <w:pStyle w:val="Ttulo2"/>
+        <w:rPr>
+          <w:lang w:val="en-US"/>
+        </w:rPr>
+      </w:pPr>
+      <w:r>
+        <w:rPr>
+          <w:lang w:val="en-US"/>
+        </w:rPr>
+        <w:lastRenderedPageBreak/>
+        <w:t>Taller</w:t>
+      </w:r>
+    </w:p>
+    <w:p>
+      <w:r>
+        <w:t>El objetivo es hacer algo muy similar al taller</w:t>
+      </w:r>
+      <w:r>
+        <w:t xml:space="preserve"> expuesto en la sesión pero con una aplicación diferente. Para esto, encontramos en la página oficial de </w:t>
+      </w:r>
+      <w:proofErr w:type="spellStart"/>
+      <w:r>
+        <w:t>Docker</w:t>
+      </w:r>
+      <w:proofErr w:type="spellEnd"/>
+      <w:r>
+        <w:t xml:space="preserve"> cómo crear imágenes y ejecutar contenedores usando Node.js. el objetivo es seguir las guías de los siguientes enlaces:</w:t>
+      </w:r>
+    </w:p>
+    <w:p/>
     <w:p>
       <w:pPr>
         <w:pStyle w:val="Prrafodelista"/>
         <w:numPr>
           <w:ilvl w:val="0"/>
-          <w:numId w:val="7"/>
+          <w:numId w:val="8"/>
         </w:numPr>
-        <w:jc w:val="both"/>
-        <w:rPr>
-          <w:lang w:val="en-US"/>
-        </w:rPr>
-      </w:pPr>
-      <w:r>
-        <w:rPr>
-          <w:lang w:val="en-US"/>
-        </w:rPr>
-        <w:t xml:space="preserve">docker run --publish 8484:8080 </w:t>
-      </w:r>
-      <w:proofErr w:type="spellStart"/>
-      <w:r>
-        <w:rPr>
-          <w:lang w:val="en-US"/>
-        </w:rPr>
-        <w:t>django</w:t>
-      </w:r>
-      <w:proofErr w:type="spellEnd"/>
-      <w:r>
-        <w:rPr>
-          <w:lang w:val="en-US"/>
-        </w:rPr>
-        <w:t>-app</w:t>
-      </w:r>
-    </w:p>
-    <w:p>
-      <w:pPr>
-        <w:jc w:val="both"/>
-        <w:rPr>
-          <w:lang w:val="en-US"/>
-        </w:rPr>
-      </w:pPr>
-    </w:p>
-    <w:p>
-      <w:pPr>
-        <w:jc w:val="both"/>
-        <w:rPr>
-          <w:lang w:val="en-US"/>
-        </w:rPr>
-      </w:pPr>
+      </w:pPr>
+      <w:hyperlink r:id="rId6" w:history="1">
+        <w:r>
+          <w:rPr>
+            <w:rStyle w:val="Hipervnculo"/>
+          </w:rPr>
+          <w:t>https://docs.docker.com/language/nodejs/build-images/</w:t>
+        </w:r>
+      </w:hyperlink>
     </w:p>
     <w:p>
       <w:pPr>
         <w:pStyle w:val="Prrafodelista"/>
-        <w:ind w:left="0"/>
-        <w:rPr>
-          <w:lang w:val="en-US"/>
-        </w:rPr>
-      </w:pPr>
-    </w:p>
-    <w:p>
-      <w:pPr>
-        <w:rPr>
-          <w:lang w:val="en-US"/>
-        </w:rPr>
-      </w:pPr>
-    </w:p>
-    <w:p>
-      <w:pPr>
-        <w:rPr>
-          <w:lang w:val="en-US"/>
-        </w:rPr>
-      </w:pPr>
-    </w:p>
-    <w:p>
-      <w:pPr>
-        <w:rPr>
-          <w:lang w:val="en-US"/>
-        </w:rPr>
-      </w:pPr>
-    </w:p>
-    <w:p>
-      <w:pPr>
-        <w:jc w:val="both"/>
-        <w:rPr>
-          <w:lang w:val="en-US"/>
-        </w:rPr>
-      </w:pPr>
-    </w:p>
+        <w:numPr>
+          <w:ilvl w:val="0"/>
+          <w:numId w:val="8"/>
+        </w:numPr>
+      </w:pPr>
+      <w:hyperlink r:id="rId7" w:history="1">
+        <w:r>
+          <w:rPr>
+            <w:rStyle w:val="Hipervnculo"/>
+          </w:rPr>
+          <w:t>https://docs.docker.com/language/nodejs/run-containers/</w:t>
+        </w:r>
+      </w:hyperlink>
+    </w:p>
+    <w:p/>
+    <w:p/>
+    <w:p/>
+    <w:p/>
+    <w:p/>
     <w:sectPr>
       <w:pgSz w:w="12240" w:h="15840"/>
       <w:pgMar w:top="1417" w:right="1701" w:bottom="1417" w:left="1701" w:header="708" w:footer="708" w:gutter="0"/>
@@ -1938,7 +2417,7 @@
         <w:rFonts w:ascii="Symbol" w:hAnsi="Symbol" w:hint="default"/>
       </w:rPr>
     </w:lvl>
-    <w:lvl w:ilvl="1" w:tplc="080A0003" w:tentative="1">
+    <w:lvl w:ilvl="1" w:tplc="080A0003">
       <w:start w:val="1"/>
       <w:numFmt w:val="bullet"/>
       <w:lvlText w:val="o"/>
@@ -2125,6 +2604,92 @@
     </w:lvl>
   </w:abstractNum>
   <w:abstractNum w:abstractNumId="5" w15:restartNumberingAfterBreak="0">
+    <w:nsid w:val="3E545AC4"/>
+    <w:multiLevelType w:val="hybridMultilevel"/>
+    <w:tmpl w:val="9BB62400"/>
+    <w:lvl w:ilvl="0" w:tplc="080A000F">
+      <w:start w:val="1"/>
+      <w:numFmt w:val="decimal"/>
+      <w:lvlText w:val="%1."/>
+      <w:lvlJc w:val="left"/>
+      <w:pPr>
+        <w:ind w:left="720" w:hanging="360"/>
+      </w:pPr>
+    </w:lvl>
+    <w:lvl w:ilvl="1" w:tplc="080A0019" w:tentative="1">
+      <w:start w:val="1"/>
+      <w:numFmt w:val="lowerLetter"/>
+      <w:lvlText w:val="%2."/>
+      <w:lvlJc w:val="left"/>
+      <w:pPr>
+        <w:ind w:left="1440" w:hanging="360"/>
+      </w:pPr>
+    </w:lvl>
+    <w:lvl w:ilvl="2" w:tplc="080A001B" w:tentative="1">
+      <w:start w:val="1"/>
+      <w:numFmt w:val="lowerRoman"/>
+      <w:lvlText w:val="%3."/>
+      <w:lvlJc w:val="right"/>
+      <w:pPr>
+        <w:ind w:left="2160" w:hanging="180"/>
+      </w:pPr>
+    </w:lvl>
+    <w:lvl w:ilvl="3" w:tplc="080A000F" w:tentative="1">
+      <w:start w:val="1"/>
+      <w:numFmt w:val="decimal"/>
+      <w:lvlText w:val="%4."/>
+      <w:lvlJc w:val="left"/>
+      <w:pPr>
+        <w:ind w:left="2880" w:hanging="360"/>
+      </w:pPr>
+    </w:lvl>
+    <w:lvl w:ilvl="4" w:tplc="080A0019" w:tentative="1">
+      <w:start w:val="1"/>
+      <w:numFmt w:val="lowerLetter"/>
+      <w:lvlText w:val="%5."/>
+      <w:lvlJc w:val="left"/>
+      <w:pPr>
+        <w:ind w:left="3600" w:hanging="360"/>
+      </w:pPr>
+    </w:lvl>
+    <w:lvl w:ilvl="5" w:tplc="080A001B" w:tentative="1">
+      <w:start w:val="1"/>
+      <w:numFmt w:val="lowerRoman"/>
+      <w:lvlText w:val="%6."/>
+      <w:lvlJc w:val="right"/>
+      <w:pPr>
+        <w:ind w:left="4320" w:hanging="180"/>
+      </w:pPr>
+    </w:lvl>
+    <w:lvl w:ilvl="6" w:tplc="080A000F" w:tentative="1">
+      <w:start w:val="1"/>
+      <w:numFmt w:val="decimal"/>
+      <w:lvlText w:val="%7."/>
+      <w:lvlJc w:val="left"/>
+      <w:pPr>
+        <w:ind w:left="5040" w:hanging="360"/>
+      </w:pPr>
+    </w:lvl>
+    <w:lvl w:ilvl="7" w:tplc="080A0019" w:tentative="1">
+      <w:start w:val="1"/>
+      <w:numFmt w:val="lowerLetter"/>
+      <w:lvlText w:val="%8."/>
+      <w:lvlJc w:val="left"/>
+      <w:pPr>
+        <w:ind w:left="5760" w:hanging="360"/>
+      </w:pPr>
+    </w:lvl>
+    <w:lvl w:ilvl="8" w:tplc="080A001B" w:tentative="1">
+      <w:start w:val="1"/>
+      <w:numFmt w:val="lowerRoman"/>
+      <w:lvlText w:val="%9."/>
+      <w:lvlJc w:val="right"/>
+      <w:pPr>
+        <w:ind w:left="6480" w:hanging="180"/>
+      </w:pPr>
+    </w:lvl>
+  </w:abstractNum>
+  <w:abstractNum w:abstractNumId="6" w15:restartNumberingAfterBreak="0">
     <w:nsid w:val="40AC4A44"/>
     <w:multiLevelType w:val="hybridMultilevel"/>
     <w:tmpl w:val="B3B4AEFE"/>
@@ -2210,7 +2775,7 @@
       </w:pPr>
     </w:lvl>
   </w:abstractNum>
-  <w:abstractNum w:abstractNumId="6" w15:restartNumberingAfterBreak="0">
+  <w:abstractNum w:abstractNumId="7" w15:restartNumberingAfterBreak="0">
     <w:nsid w:val="4358422B"/>
     <w:multiLevelType w:val="hybridMultilevel"/>
     <w:tmpl w:val="B3B4AEFE"/>
@@ -2309,13 +2874,16 @@
     <w:abstractNumId w:val="4"/>
   </w:num>
   <w:num w:numId="5">
-    <w:abstractNumId w:val="6"/>
+    <w:abstractNumId w:val="7"/>
   </w:num>
   <w:num w:numId="6">
-    <w:abstractNumId w:val="5"/>
+    <w:abstractNumId w:val="6"/>
   </w:num>
   <w:num w:numId="7">
     <w:abstractNumId w:val="1"/>
+  </w:num>
+  <w:num w:numId="8">
+    <w:abstractNumId w:val="5"/>
   </w:num>
 </w:numbering>
 </file>

</xml_diff>